<commit_message>
Explicação remodelada pq alteramos a maneira de fazer as coisas, falta falar do rato!
</commit_message>
<xml_diff>
--- a/Fase2/Relatorio/explicacao_camera.docx
+++ b/Fase2/Relatorio/explicacao_camera.docx
@@ -31,15 +31,10 @@
         <w:t>De maneira a conseguir uma aplicação o mais modular possível decidimos que a manipulação da</w:t>
       </w:r>
       <w:r>
-        <w:t xml:space="preserve"> </w:t>
-      </w:r>
-      <w:proofErr w:type="spellStart"/>
-      <w:r>
-        <w:t>camera</w:t>
-      </w:r>
-      <w:proofErr w:type="spellEnd"/>
-      <w:r>
-        <w:t xml:space="preserve"> seria feita numa classe à</w:t>
+        <w:t xml:space="preserve"> cama</w:t>
+      </w:r>
+      <w:r>
+        <w:t>ra seria feita numa classe à</w:t>
       </w:r>
       <w:r>
         <w:t xml:space="preserve"> parte da </w:t>
@@ -135,6 +130,8 @@
       <w:r>
         <w:t xml:space="preserve"> os seguintes parâmetros:</w:t>
       </w:r>
+      <w:bookmarkStart w:id="0" w:name="_GoBack"/>
+      <w:bookmarkEnd w:id="0"/>
     </w:p>
     <w:p>
       <w:pPr>
@@ -161,19 +158,17 @@
         </w:numPr>
       </w:pPr>
       <w:r>
-        <w:t xml:space="preserve">Ponto com as coordenadas atuais da </w:t>
-      </w:r>
-      <w:proofErr w:type="spellStart"/>
-      <w:r>
-        <w:t>c</w:t>
+        <w:t>Ponto com as coordenadas atuais da c</w:t>
       </w:r>
       <w:r>
         <w:t>a</w:t>
       </w:r>
       <w:r>
-        <w:t>mera</w:t>
-      </w:r>
-      <w:proofErr w:type="spellEnd"/>
+        <w:t>ma</w:t>
+      </w:r>
+      <w:r>
+        <w:t>ra</w:t>
+      </w:r>
     </w:p>
     <w:p>
       <w:pPr>
@@ -186,15 +181,7 @@
         <w:t>Â</w:t>
       </w:r>
       <w:r>
-        <w:t>ngulo para a movimentação horizontal (</w:t>
-      </w:r>
-      <w:proofErr w:type="spellStart"/>
-      <w:r>
-        <w:t>alpha</w:t>
-      </w:r>
-      <w:proofErr w:type="spellEnd"/>
-      <w:r>
-        <w:t>)</w:t>
+        <w:t>ngulo para a movimentação horizontal (alpha)</w:t>
       </w:r>
     </w:p>
     <w:p>
@@ -219,1028 +206,150 @@
         </w:numPr>
       </w:pPr>
       <w:r>
-        <w:t>Valor que define a velocidade</w:t>
-      </w:r>
-    </w:p>
-    <w:p/>
-    <w:p>
-      <w:r>
-        <w:t xml:space="preserve">Após definirmos os parâmetros necessários </w:t>
-      </w:r>
-      <w:r>
-        <w:t>construímos</w:t>
-      </w:r>
-      <w:r>
-        <w:t xml:space="preserve"> os métodos necessários. Como o tratamento das teclas pressionadas é feito na classe </w:t>
-      </w:r>
-      <w:proofErr w:type="spellStart"/>
-      <w:r>
-        <w:rPr>
-          <w:i/>
-          <w:iCs/>
-        </w:rPr>
-        <w:t>engine</w:t>
-      </w:r>
-      <w:proofErr w:type="spellEnd"/>
-      <w:r>
-        <w:t xml:space="preserve">, nesta classe apenas </w:t>
-      </w:r>
-      <w:r>
-        <w:t>precisávamos</w:t>
-      </w:r>
-      <w:r>
-        <w:t xml:space="preserve"> de alterar as coordenadas da posição da </w:t>
-      </w:r>
-      <w:proofErr w:type="spellStart"/>
-      <w:r>
-        <w:t>c</w:t>
-      </w:r>
-      <w:r>
-        <w:t>â</w:t>
-      </w:r>
-      <w:r>
-        <w:t>mera</w:t>
-      </w:r>
-      <w:proofErr w:type="spellEnd"/>
-      <w:r>
-        <w:t xml:space="preserve">.  </w:t>
-      </w:r>
-    </w:p>
-    <w:p>
-      <w:r>
-        <w:t xml:space="preserve">Explicaremos de seguida 2 métodos uma vez que os seguintes são </w:t>
-      </w:r>
-      <w:r>
-        <w:t>construídos</w:t>
-      </w:r>
-      <w:r>
-        <w:t xml:space="preserve"> utilizando a mesma lógica.</w:t>
-      </w:r>
-    </w:p>
-    <w:p>
-      <w:pPr>
-        <w:rPr>
-          <w:u w:val="single"/>
-        </w:rPr>
-      </w:pPr>
-      <w:r>
-        <w:rPr>
-          <w:u w:val="single"/>
-        </w:rPr>
-        <w:t>Movimento vertical:</w:t>
-      </w:r>
-    </w:p>
-    <w:p>
-      <w:pPr>
-        <w:pStyle w:val="PreformattedText"/>
-        <w:rPr>
-          <w:b/>
-          <w:color w:val="000080"/>
-        </w:rPr>
-      </w:pPr>
-    </w:p>
-    <w:p>
-      <w:pPr>
-        <w:shd w:val="clear" w:color="auto" w:fill="FFFFFF"/>
-        <w:spacing w:after="283"/>
-        <w:rPr>
-          <w:rFonts w:ascii="Courier New" w:eastAsia="Liberation Mono" w:hAnsi="Courier New" w:cs="Courier New"/>
-          <w:color w:val="000080"/>
-        </w:rPr>
-      </w:pPr>
-      <w:proofErr w:type="spellStart"/>
-      <w:r>
-        <w:rPr>
-          <w:rFonts w:ascii="Courier New" w:eastAsia="Liberation Mono" w:hAnsi="Courier New" w:cs="Courier New"/>
-          <w:color w:val="000080"/>
-        </w:rPr>
-        <w:t>void</w:t>
-      </w:r>
-      <w:proofErr w:type="spellEnd"/>
-      <w:r>
-        <w:rPr>
-          <w:rFonts w:ascii="Courier New" w:eastAsia="Liberation Mono" w:hAnsi="Courier New" w:cs="Courier New"/>
-          <w:color w:val="000080"/>
-        </w:rPr>
-        <w:t xml:space="preserve"> </w:t>
+        <w:t>Valor que define a variação do angulo (angulo)</w:t>
+      </w:r>
+    </w:p>
+    <w:p>
+      <w:pPr>
+        <w:numPr>
+          <w:ilvl w:val="0"/>
+          <w:numId w:val="3"/>
+        </w:numPr>
+      </w:pPr>
+      <w:r>
+        <w:t>Variáveis que controlassem o movimento do rato(</w:t>
       </w:r>
       <w:proofErr w:type="spellStart"/>
       <w:proofErr w:type="gramStart"/>
       <w:r>
-        <w:rPr>
-          <w:rFonts w:ascii="Courier New" w:eastAsia="Liberation Mono" w:hAnsi="Courier New" w:cs="Courier New"/>
-          <w:color w:val="000080"/>
-        </w:rPr>
-        <w:t>Camera</w:t>
+        <w:t>mouseX,mouseY</w:t>
+      </w:r>
+      <w:proofErr w:type="gramEnd"/>
+      <w:r>
+        <w:t>,mouseTracking</w:t>
       </w:r>
       <w:proofErr w:type="spellEnd"/>
       <w:r>
-        <w:rPr>
-          <w:rFonts w:ascii="Courier New" w:eastAsia="Liberation Mono" w:hAnsi="Courier New" w:cs="Courier New"/>
-          <w:color w:val="000080"/>
-        </w:rPr>
-        <w:t xml:space="preserve"> :</w:t>
+        <w:t xml:space="preserve">). </w:t>
+      </w:r>
+    </w:p>
+    <w:p/>
+    <w:p>
+      <w:r>
+        <w:t xml:space="preserve">Após definirmos os parâmetros necessários </w:t>
+      </w:r>
+      <w:r>
+        <w:t>construímos</w:t>
+      </w:r>
+      <w:r>
+        <w:t xml:space="preserve"> os métodos necessários. Como o tratamento da</w:t>
+      </w:r>
+      <w:r>
+        <w:t xml:space="preserve">s teclas pressionadas e do movimento do rato são controlados nesta classe precisávamos de </w:t>
+      </w:r>
+      <w:r>
+        <w:t>métodos que controlavam as teclas e outros métodos que controlavam o rato.</w:t>
+      </w:r>
+    </w:p>
+    <w:p>
+      <w:r>
+        <w:t xml:space="preserve">Para as teclas decidimos criar o </w:t>
+      </w:r>
+      <w:proofErr w:type="spellStart"/>
+      <w:r>
+        <w:rPr>
+          <w:i/>
+        </w:rPr>
+        <w:t>normalKeys</w:t>
+      </w:r>
+      <w:proofErr w:type="spellEnd"/>
+      <w:r>
+        <w:rPr>
+          <w:i/>
+        </w:rPr>
+        <w:t xml:space="preserve"> </w:t>
+      </w:r>
+      <w:r>
+        <w:t xml:space="preserve">e o método </w:t>
+      </w:r>
+      <w:proofErr w:type="spellStart"/>
+      <w:r>
+        <w:rPr>
+          <w:i/>
+        </w:rPr>
+        <w:t>specialKeys</w:t>
+      </w:r>
+      <w:proofErr w:type="spellEnd"/>
+      <w:r>
+        <w:rPr>
+          <w:i/>
+        </w:rPr>
+        <w:t xml:space="preserve">. </w:t>
+      </w:r>
+      <w:r>
+        <w:t xml:space="preserve">O primeiro é chamado quando deteta que o sinal mais/menos é pressionado e aumenta/diminui a variável raio para termos um efeito de aproximação/afastamento em relação ao foco (origem).  O segundo método é utilizado para controlar as rotações e velocidade dessas mesmas rotações. As setas esquerda e direita são utilizadas para controlar o movimento horizontal (angulo alpha) e consequentemente quando são pressionadas aumentam/diminuem o valor desse angulo. O mecanismo utilizado para controlar o movimento vertical é </w:t>
+      </w:r>
+      <w:r>
+        <w:t>idêntico,</w:t>
+      </w:r>
+      <w:r>
+        <w:t xml:space="preserve"> mas neste caso o angulo a alterar é o beta.  Além disso utilizamos também as teclas PAGE_DOWN e PAGE_UP para definir a velocidade de rotação. Sempre que estas são clicadas a variável que guarda a variação do angulo é multiplicada por </w:t>
+      </w:r>
+      <w:r>
+        <w:t xml:space="preserve">um fator que o aumenta/diminui </w:t>
+      </w:r>
+      <w:r>
+        <w:t>criando um efeito de aceleração/desaceleração.</w:t>
+      </w:r>
+    </w:p>
+    <w:p>
+      <w:r>
+        <w:rPr>
+          <w:highlight w:val="yellow"/>
+        </w:rPr>
+        <w:t>COLOCAR AQUI A EXPLICAÇÃO DO RATO</w:t>
+      </w:r>
+    </w:p>
+    <w:p/>
+    <w:p>
+      <w:r>
+        <w:t xml:space="preserve">Sempre que efetuamos alterações em algum parâmetro que altere a posição da </w:t>
+      </w:r>
+      <w:proofErr w:type="gramStart"/>
+      <w:r>
+        <w:t>camara  recorremos</w:t>
       </w:r>
       <w:proofErr w:type="gramEnd"/>
       <w:r>
-        <w:rPr>
-          <w:rFonts w:ascii="Courier New" w:eastAsia="Liberation Mono" w:hAnsi="Courier New" w:cs="Courier New"/>
-          <w:color w:val="000080"/>
-        </w:rPr>
-        <w:t xml:space="preserve">: </w:t>
+        <w:t xml:space="preserve"> ao método </w:t>
       </w:r>
       <w:proofErr w:type="spellStart"/>
       <w:r>
         <w:rPr>
-          <w:rFonts w:ascii="Courier New" w:eastAsia="Liberation Mono" w:hAnsi="Courier New" w:cs="Courier New"/>
-          <w:color w:val="000080"/>
-        </w:rPr>
-        <w:t>rodarCima</w:t>
+          <w:i/>
+        </w:rPr>
+        <w:t>atualizaPosicao</w:t>
       </w:r>
       <w:proofErr w:type="spellEnd"/>
       <w:r>
         <w:rPr>
-          <w:rFonts w:ascii="Courier New" w:eastAsia="Liberation Mono" w:hAnsi="Courier New" w:cs="Courier New"/>
-          <w:color w:val="000080"/>
-        </w:rPr>
-        <w:t>() {</w:t>
-      </w:r>
-    </w:p>
-    <w:p>
-      <w:pPr>
-        <w:shd w:val="clear" w:color="auto" w:fill="FFFFFF"/>
-        <w:spacing w:after="283"/>
-        <w:rPr>
-          <w:rFonts w:ascii="Courier New" w:eastAsia="Liberation Mono" w:hAnsi="Courier New" w:cs="Courier New"/>
-          <w:color w:val="000080"/>
-        </w:rPr>
-      </w:pPr>
-      <w:r>
-        <w:rPr>
-          <w:rFonts w:ascii="Courier New" w:eastAsia="Liberation Mono" w:hAnsi="Courier New" w:cs="Courier New"/>
-          <w:color w:val="000080"/>
-        </w:rPr>
-        <w:t xml:space="preserve">    beta </w:t>
-      </w:r>
-      <w:proofErr w:type="gramStart"/>
-      <w:r>
-        <w:rPr>
-          <w:rFonts w:ascii="Courier New" w:eastAsia="Liberation Mono" w:hAnsi="Courier New" w:cs="Courier New"/>
-          <w:color w:val="000080"/>
-        </w:rPr>
-        <w:t>+</w:t>
-      </w:r>
-      <w:proofErr w:type="gramEnd"/>
-      <w:r>
-        <w:rPr>
-          <w:rFonts w:ascii="Courier New" w:eastAsia="Liberation Mono" w:hAnsi="Courier New" w:cs="Courier New"/>
-          <w:color w:val="000080"/>
-        </w:rPr>
-        <w:t>=0.1*velocidade;</w:t>
-      </w:r>
-    </w:p>
-    <w:p>
-      <w:pPr>
-        <w:shd w:val="clear" w:color="auto" w:fill="FFFFFF"/>
-        <w:spacing w:after="283"/>
-        <w:rPr>
-          <w:rFonts w:ascii="Courier New" w:eastAsia="Liberation Mono" w:hAnsi="Courier New" w:cs="Courier New"/>
-          <w:color w:val="000080"/>
-        </w:rPr>
-      </w:pPr>
-      <w:r>
-        <w:rPr>
-          <w:rFonts w:ascii="Courier New" w:eastAsia="Liberation Mono" w:hAnsi="Courier New" w:cs="Courier New"/>
-          <w:color w:val="000080"/>
-        </w:rPr>
-        <w:t>}</w:t>
-      </w:r>
-    </w:p>
-    <w:p>
-      <w:pPr>
-        <w:shd w:val="clear" w:color="auto" w:fill="FFFFFF"/>
-        <w:spacing w:after="283"/>
-        <w:rPr>
-          <w:color w:val="000000"/>
-        </w:rPr>
-      </w:pPr>
-      <w:r>
-        <w:rPr>
-          <w:color w:val="000000"/>
-        </w:rPr>
-        <w:t>Q</w:t>
-      </w:r>
-      <w:r>
-        <w:rPr>
-          <w:color w:val="000000"/>
-        </w:rPr>
-        <w:t>uando</w:t>
-      </w:r>
-      <w:r>
-        <w:rPr>
-          <w:color w:val="000000"/>
-        </w:rPr>
-        <w:t xml:space="preserve"> a tecla </w:t>
+          <w:i/>
+        </w:rPr>
+        <w:t xml:space="preserve"> </w:t>
+      </w:r>
+      <w:r>
+        <w:t xml:space="preserve"> que calcula a  nova coordenada da camara e atualiza a variável de instancia responsável por guardar essa mesma posição. (</w:t>
       </w:r>
       <w:proofErr w:type="spellStart"/>
       <w:r>
-        <w:rPr>
-          <w:i/>
-          <w:iCs/>
-          <w:color w:val="000000"/>
-        </w:rPr>
-        <w:t>Up</w:t>
+        <w:t>posicao</w:t>
       </w:r>
       <w:proofErr w:type="spellEnd"/>
       <w:r>
-        <w:rPr>
-          <w:i/>
-          <w:iCs/>
-          <w:color w:val="000000"/>
-        </w:rPr>
-        <w:t xml:space="preserve"> </w:t>
-      </w:r>
-      <w:r>
-        <w:rPr>
-          <w:color w:val="000000"/>
-        </w:rPr>
-        <w:t>é pressionada</w:t>
-      </w:r>
-      <w:r>
-        <w:rPr>
-          <w:color w:val="000000"/>
-        </w:rPr>
-        <w:t xml:space="preserve">/rato faz movimento </w:t>
-      </w:r>
-      <w:proofErr w:type="gramStart"/>
-      <w:r>
-        <w:rPr>
-          <w:color w:val="000000"/>
-        </w:rPr>
-        <w:t xml:space="preserve">vertical </w:t>
-      </w:r>
-      <w:r>
-        <w:rPr>
-          <w:color w:val="000000"/>
-        </w:rPr>
-        <w:t xml:space="preserve"> a</w:t>
-      </w:r>
-      <w:proofErr w:type="gramEnd"/>
-      <w:r>
-        <w:rPr>
-          <w:color w:val="000000"/>
-        </w:rPr>
-        <w:t xml:space="preserve"> </w:t>
-      </w:r>
-      <w:proofErr w:type="spellStart"/>
-      <w:r>
-        <w:rPr>
-          <w:color w:val="000000"/>
-        </w:rPr>
-        <w:t>engine</w:t>
-      </w:r>
-      <w:proofErr w:type="spellEnd"/>
-      <w:r>
-        <w:rPr>
-          <w:color w:val="000000"/>
-        </w:rPr>
-        <w:t xml:space="preserve"> </w:t>
-      </w:r>
-      <w:r>
-        <w:rPr>
-          <w:color w:val="000000"/>
-        </w:rPr>
-        <w:t>invoca</w:t>
-      </w:r>
-      <w:r>
-        <w:rPr>
-          <w:color w:val="000000"/>
-        </w:rPr>
-        <w:t xml:space="preserve"> este método que irá aumentar o ângulo beta responsável por esse mesmo movimento.</w:t>
-      </w:r>
-    </w:p>
-    <w:p>
-      <w:pPr>
-        <w:shd w:val="clear" w:color="auto" w:fill="FFFFFF"/>
-        <w:spacing w:after="283"/>
-        <w:rPr>
-          <w:rFonts w:ascii="DejaVu Sans Mono" w:hAnsi="DejaVu Sans Mono"/>
-          <w:color w:val="000000"/>
-          <w:u w:val="single"/>
-        </w:rPr>
-      </w:pPr>
-      <w:r>
-        <w:rPr>
-          <w:rFonts w:ascii="DejaVu Sans Mono" w:hAnsi="DejaVu Sans Mono"/>
-          <w:color w:val="000000"/>
-          <w:u w:val="single"/>
-        </w:rPr>
-        <w:t xml:space="preserve">Aproximar a </w:t>
-      </w:r>
-      <w:proofErr w:type="spellStart"/>
-      <w:r>
-        <w:rPr>
-          <w:rFonts w:ascii="DejaVu Sans Mono" w:hAnsi="DejaVu Sans Mono"/>
-          <w:color w:val="000000"/>
-          <w:u w:val="single"/>
-        </w:rPr>
-        <w:t>camera</w:t>
-      </w:r>
-      <w:proofErr w:type="spellEnd"/>
-      <w:r>
-        <w:rPr>
-          <w:rFonts w:ascii="DejaVu Sans Mono" w:hAnsi="DejaVu Sans Mono"/>
-          <w:color w:val="000000"/>
-          <w:u w:val="single"/>
-        </w:rPr>
-        <w:t>:</w:t>
-      </w:r>
-    </w:p>
-    <w:p>
-      <w:pPr>
-        <w:shd w:val="clear" w:color="auto" w:fill="FFFFFF"/>
-        <w:spacing w:after="283"/>
-        <w:rPr>
-          <w:rFonts w:ascii="Courier New" w:eastAsia="Liberation Mono" w:hAnsi="Courier New" w:cs="Courier New"/>
-          <w:color w:val="auto"/>
-        </w:rPr>
-      </w:pPr>
-      <w:proofErr w:type="spellStart"/>
-      <w:r>
-        <w:rPr>
-          <w:rFonts w:ascii="Courier New" w:eastAsia="Liberation Mono" w:hAnsi="Courier New" w:cs="Courier New"/>
-          <w:color w:val="auto"/>
-        </w:rPr>
-        <w:t>void</w:t>
-      </w:r>
-      <w:proofErr w:type="spellEnd"/>
-      <w:r>
-        <w:rPr>
-          <w:rFonts w:ascii="Courier New" w:eastAsia="Liberation Mono" w:hAnsi="Courier New" w:cs="Courier New"/>
-          <w:color w:val="auto"/>
-        </w:rPr>
-        <w:t xml:space="preserve"> </w:t>
-      </w:r>
-      <w:proofErr w:type="spellStart"/>
-      <w:proofErr w:type="gramStart"/>
-      <w:r>
-        <w:rPr>
-          <w:rFonts w:ascii="Courier New" w:eastAsia="Liberation Mono" w:hAnsi="Courier New" w:cs="Courier New"/>
-          <w:color w:val="auto"/>
-        </w:rPr>
-        <w:t>Camera</w:t>
-      </w:r>
-      <w:proofErr w:type="spellEnd"/>
-      <w:r>
-        <w:rPr>
-          <w:rFonts w:ascii="Courier New" w:eastAsia="Liberation Mono" w:hAnsi="Courier New" w:cs="Courier New"/>
-          <w:color w:val="auto"/>
-        </w:rPr>
-        <w:t>::</w:t>
-      </w:r>
-      <w:proofErr w:type="spellStart"/>
-      <w:proofErr w:type="gramEnd"/>
-      <w:r>
-        <w:rPr>
-          <w:rFonts w:ascii="Courier New" w:eastAsia="Liberation Mono" w:hAnsi="Courier New" w:cs="Courier New"/>
-          <w:color w:val="auto"/>
-        </w:rPr>
-        <w:t>afastarCamera</w:t>
-      </w:r>
-      <w:proofErr w:type="spellEnd"/>
-      <w:r>
-        <w:rPr>
-          <w:rFonts w:ascii="Courier New" w:eastAsia="Liberation Mono" w:hAnsi="Courier New" w:cs="Courier New"/>
-          <w:color w:val="auto"/>
-        </w:rPr>
-        <w:t>() {</w:t>
-      </w:r>
-    </w:p>
-    <w:p>
-      <w:pPr>
-        <w:shd w:val="clear" w:color="auto" w:fill="FFFFFF"/>
-        <w:spacing w:after="283"/>
-        <w:rPr>
-          <w:rFonts w:ascii="Courier New" w:eastAsia="Liberation Mono" w:hAnsi="Courier New" w:cs="Courier New"/>
-          <w:color w:val="auto"/>
-        </w:rPr>
-      </w:pPr>
-      <w:r>
-        <w:rPr>
-          <w:rFonts w:ascii="Courier New" w:eastAsia="Liberation Mono" w:hAnsi="Courier New" w:cs="Courier New"/>
-          <w:color w:val="auto"/>
-        </w:rPr>
-        <w:t xml:space="preserve">    raio = raio </w:t>
-      </w:r>
-      <w:proofErr w:type="gramStart"/>
-      <w:r>
-        <w:rPr>
-          <w:rFonts w:ascii="Courier New" w:eastAsia="Liberation Mono" w:hAnsi="Courier New" w:cs="Courier New"/>
-          <w:color w:val="auto"/>
-        </w:rPr>
-        <w:t>+</w:t>
-      </w:r>
-      <w:proofErr w:type="gramEnd"/>
-      <w:r>
-        <w:rPr>
-          <w:rFonts w:ascii="Courier New" w:eastAsia="Liberation Mono" w:hAnsi="Courier New" w:cs="Courier New"/>
-          <w:color w:val="auto"/>
-        </w:rPr>
-        <w:t xml:space="preserve"> 0.5f;</w:t>
-      </w:r>
-      <w:bookmarkStart w:id="0" w:name="_GoBack"/>
-      <w:bookmarkEnd w:id="0"/>
-    </w:p>
-    <w:p>
-      <w:pPr>
-        <w:shd w:val="clear" w:color="auto" w:fill="FFFFFF"/>
-        <w:spacing w:after="283"/>
-        <w:rPr>
-          <w:rFonts w:ascii="Courier New" w:eastAsia="Liberation Mono" w:hAnsi="Courier New" w:cs="Courier New"/>
-          <w:color w:val="auto"/>
-        </w:rPr>
-      </w:pPr>
-      <w:r>
-        <w:rPr>
-          <w:rFonts w:ascii="Courier New" w:eastAsia="Liberation Mono" w:hAnsi="Courier New" w:cs="Courier New"/>
-          <w:color w:val="auto"/>
-        </w:rPr>
-        <w:t xml:space="preserve">} </w:t>
-      </w:r>
-    </w:p>
-    <w:p>
-      <w:pPr>
-        <w:shd w:val="clear" w:color="auto" w:fill="FFFFFF"/>
-        <w:spacing w:after="283"/>
-        <w:rPr>
-          <w:color w:val="000000"/>
-        </w:rPr>
-      </w:pPr>
-      <w:r>
-        <w:rPr>
-          <w:color w:val="000000"/>
-        </w:rPr>
-        <w:t xml:space="preserve">Este método é utilizado para encurtar a </w:t>
-      </w:r>
-      <w:r>
-        <w:rPr>
-          <w:color w:val="000000"/>
-        </w:rPr>
-        <w:t>distância</w:t>
-      </w:r>
-      <w:r>
-        <w:rPr>
-          <w:color w:val="000000"/>
-        </w:rPr>
-        <w:t xml:space="preserve"> da posição atual à origem (foco).</w:t>
-      </w:r>
-    </w:p>
-    <w:p>
-      <w:pPr>
-        <w:shd w:val="clear" w:color="auto" w:fill="FFFFFF"/>
-        <w:spacing w:after="283"/>
-      </w:pPr>
-      <w:r>
-        <w:rPr>
-          <w:color w:val="000000"/>
-          <w:u w:val="single"/>
-        </w:rPr>
-        <w:t>Posição atual:</w:t>
-      </w:r>
-    </w:p>
-    <w:p>
-      <w:pPr>
-        <w:rPr>
-          <w:rFonts w:ascii="Courier New" w:eastAsia="Liberation Mono" w:hAnsi="Courier New" w:cs="Courier New"/>
-          <w:color w:val="auto"/>
-        </w:rPr>
-      </w:pPr>
-      <w:r>
-        <w:rPr>
-          <w:rFonts w:ascii="Courier New" w:eastAsia="Liberation Mono" w:hAnsi="Courier New" w:cs="Courier New"/>
-          <w:color w:val="auto"/>
-        </w:rPr>
-        <w:t xml:space="preserve">Ponto* </w:t>
-      </w:r>
-      <w:proofErr w:type="spellStart"/>
-      <w:proofErr w:type="gramStart"/>
-      <w:r>
-        <w:rPr>
-          <w:rFonts w:ascii="Courier New" w:eastAsia="Liberation Mono" w:hAnsi="Courier New" w:cs="Courier New"/>
-          <w:color w:val="auto"/>
-        </w:rPr>
-        <w:t>Camera</w:t>
-      </w:r>
-      <w:proofErr w:type="spellEnd"/>
-      <w:r>
-        <w:rPr>
-          <w:rFonts w:ascii="Courier New" w:eastAsia="Liberation Mono" w:hAnsi="Courier New" w:cs="Courier New"/>
-          <w:color w:val="auto"/>
-        </w:rPr>
-        <w:t>::</w:t>
-      </w:r>
-      <w:proofErr w:type="spellStart"/>
-      <w:proofErr w:type="gramEnd"/>
-      <w:r>
-        <w:rPr>
-          <w:rFonts w:ascii="Courier New" w:eastAsia="Liberation Mono" w:hAnsi="Courier New" w:cs="Courier New"/>
-          <w:color w:val="auto"/>
-        </w:rPr>
-        <w:t>getPosicao</w:t>
-      </w:r>
-      <w:proofErr w:type="spellEnd"/>
-      <w:r>
-        <w:rPr>
-          <w:rFonts w:ascii="Courier New" w:eastAsia="Liberation Mono" w:hAnsi="Courier New" w:cs="Courier New"/>
-          <w:color w:val="auto"/>
-        </w:rPr>
-        <w:t>() {</w:t>
-      </w:r>
-    </w:p>
-    <w:p>
-      <w:pPr>
-        <w:rPr>
-          <w:rFonts w:ascii="Courier New" w:eastAsia="Liberation Mono" w:hAnsi="Courier New" w:cs="Courier New"/>
-          <w:color w:val="auto"/>
-        </w:rPr>
-      </w:pPr>
-      <w:r>
-        <w:rPr>
-          <w:rFonts w:ascii="Courier New" w:eastAsia="Liberation Mono" w:hAnsi="Courier New" w:cs="Courier New"/>
-          <w:color w:val="auto"/>
-        </w:rPr>
-        <w:t xml:space="preserve">    </w:t>
-      </w:r>
-    </w:p>
-    <w:p>
-      <w:pPr>
-        <w:rPr>
-          <w:rFonts w:ascii="Courier New" w:eastAsia="Liberation Mono" w:hAnsi="Courier New" w:cs="Courier New"/>
-          <w:color w:val="auto"/>
-        </w:rPr>
-      </w:pPr>
-      <w:r>
-        <w:rPr>
-          <w:rFonts w:ascii="Courier New" w:eastAsia="Liberation Mono" w:hAnsi="Courier New" w:cs="Courier New"/>
-          <w:color w:val="auto"/>
-        </w:rPr>
-        <w:t xml:space="preserve">    </w:t>
-      </w:r>
-      <w:proofErr w:type="spellStart"/>
-      <w:r>
-        <w:rPr>
-          <w:rFonts w:ascii="Courier New" w:eastAsia="Liberation Mono" w:hAnsi="Courier New" w:cs="Courier New"/>
-          <w:color w:val="auto"/>
-        </w:rPr>
-        <w:t>float</w:t>
-      </w:r>
-      <w:proofErr w:type="spellEnd"/>
-      <w:r>
-        <w:rPr>
-          <w:rFonts w:ascii="Courier New" w:eastAsia="Liberation Mono" w:hAnsi="Courier New" w:cs="Courier New"/>
-          <w:color w:val="auto"/>
-        </w:rPr>
-        <w:t xml:space="preserve"> </w:t>
-      </w:r>
-      <w:proofErr w:type="spellStart"/>
-      <w:r>
-        <w:rPr>
-          <w:rFonts w:ascii="Courier New" w:eastAsia="Liberation Mono" w:hAnsi="Courier New" w:cs="Courier New"/>
-          <w:color w:val="auto"/>
-        </w:rPr>
-        <w:t>camX</w:t>
-      </w:r>
-      <w:proofErr w:type="spellEnd"/>
-      <w:r>
-        <w:rPr>
-          <w:rFonts w:ascii="Courier New" w:eastAsia="Liberation Mono" w:hAnsi="Courier New" w:cs="Courier New"/>
-          <w:color w:val="auto"/>
-        </w:rPr>
-        <w:t xml:space="preserve"> = raio * cos(beta) * </w:t>
-      </w:r>
-      <w:proofErr w:type="spellStart"/>
-      <w:r>
-        <w:rPr>
-          <w:rFonts w:ascii="Courier New" w:eastAsia="Liberation Mono" w:hAnsi="Courier New" w:cs="Courier New"/>
-          <w:color w:val="auto"/>
-        </w:rPr>
-        <w:t>sin</w:t>
-      </w:r>
-      <w:proofErr w:type="spellEnd"/>
-      <w:r>
-        <w:rPr>
-          <w:rFonts w:ascii="Courier New" w:eastAsia="Liberation Mono" w:hAnsi="Courier New" w:cs="Courier New"/>
-          <w:color w:val="auto"/>
-        </w:rPr>
-        <w:t>(</w:t>
-      </w:r>
-      <w:proofErr w:type="spellStart"/>
-      <w:r>
-        <w:rPr>
-          <w:rFonts w:ascii="Courier New" w:eastAsia="Liberation Mono" w:hAnsi="Courier New" w:cs="Courier New"/>
-          <w:color w:val="auto"/>
-        </w:rPr>
-        <w:t>alpha</w:t>
-      </w:r>
-      <w:proofErr w:type="spellEnd"/>
-      <w:r>
-        <w:rPr>
-          <w:rFonts w:ascii="Courier New" w:eastAsia="Liberation Mono" w:hAnsi="Courier New" w:cs="Courier New"/>
-          <w:color w:val="auto"/>
-        </w:rPr>
-        <w:t>);</w:t>
-      </w:r>
-    </w:p>
-    <w:p>
-      <w:pPr>
-        <w:rPr>
-          <w:rFonts w:ascii="Courier New" w:eastAsia="Liberation Mono" w:hAnsi="Courier New" w:cs="Courier New"/>
-          <w:color w:val="auto"/>
-          <w:lang w:val="en-US"/>
-        </w:rPr>
-      </w:pPr>
-      <w:r>
-        <w:rPr>
-          <w:rFonts w:ascii="Courier New" w:eastAsia="Liberation Mono" w:hAnsi="Courier New" w:cs="Courier New"/>
-          <w:color w:val="auto"/>
-        </w:rPr>
-        <w:t xml:space="preserve">    </w:t>
-      </w:r>
-      <w:r>
-        <w:rPr>
-          <w:rFonts w:ascii="Courier New" w:eastAsia="Liberation Mono" w:hAnsi="Courier New" w:cs="Courier New"/>
-          <w:color w:val="auto"/>
-          <w:lang w:val="en-US"/>
-        </w:rPr>
-        <w:t xml:space="preserve">float </w:t>
-      </w:r>
-      <w:proofErr w:type="spellStart"/>
-      <w:r>
-        <w:rPr>
-          <w:rFonts w:ascii="Courier New" w:eastAsia="Liberation Mono" w:hAnsi="Courier New" w:cs="Courier New"/>
-          <w:color w:val="auto"/>
-          <w:lang w:val="en-US"/>
-        </w:rPr>
-        <w:t>camY</w:t>
-      </w:r>
-      <w:proofErr w:type="spellEnd"/>
-      <w:r>
-        <w:rPr>
-          <w:rFonts w:ascii="Courier New" w:eastAsia="Liberation Mono" w:hAnsi="Courier New" w:cs="Courier New"/>
-          <w:color w:val="auto"/>
-          <w:lang w:val="en-US"/>
-        </w:rPr>
-        <w:t xml:space="preserve"> = </w:t>
-      </w:r>
-      <w:proofErr w:type="spellStart"/>
-      <w:r>
-        <w:rPr>
-          <w:rFonts w:ascii="Courier New" w:eastAsia="Liberation Mono" w:hAnsi="Courier New" w:cs="Courier New"/>
-          <w:color w:val="auto"/>
-          <w:lang w:val="en-US"/>
-        </w:rPr>
-        <w:t>raio</w:t>
-      </w:r>
-      <w:proofErr w:type="spellEnd"/>
-      <w:r>
-        <w:rPr>
-          <w:rFonts w:ascii="Courier New" w:eastAsia="Liberation Mono" w:hAnsi="Courier New" w:cs="Courier New"/>
-          <w:color w:val="auto"/>
-          <w:lang w:val="en-US"/>
-        </w:rPr>
-        <w:t xml:space="preserve"> * sin(beta);</w:t>
-      </w:r>
-    </w:p>
-    <w:p>
-      <w:pPr>
-        <w:rPr>
-          <w:rFonts w:ascii="Courier New" w:eastAsia="Liberation Mono" w:hAnsi="Courier New" w:cs="Courier New"/>
-          <w:color w:val="auto"/>
-        </w:rPr>
-      </w:pPr>
-      <w:r>
-        <w:rPr>
-          <w:rFonts w:ascii="Courier New" w:eastAsia="Liberation Mono" w:hAnsi="Courier New" w:cs="Courier New"/>
-          <w:color w:val="auto"/>
-          <w:lang w:val="en-US"/>
-        </w:rPr>
-        <w:t xml:space="preserve">    </w:t>
-      </w:r>
-      <w:proofErr w:type="spellStart"/>
-      <w:r>
-        <w:rPr>
-          <w:rFonts w:ascii="Courier New" w:eastAsia="Liberation Mono" w:hAnsi="Courier New" w:cs="Courier New"/>
-          <w:color w:val="auto"/>
-        </w:rPr>
-        <w:t>float</w:t>
-      </w:r>
-      <w:proofErr w:type="spellEnd"/>
-      <w:r>
-        <w:rPr>
-          <w:rFonts w:ascii="Courier New" w:eastAsia="Liberation Mono" w:hAnsi="Courier New" w:cs="Courier New"/>
-          <w:color w:val="auto"/>
-        </w:rPr>
-        <w:t xml:space="preserve"> </w:t>
-      </w:r>
-      <w:proofErr w:type="spellStart"/>
-      <w:r>
-        <w:rPr>
-          <w:rFonts w:ascii="Courier New" w:eastAsia="Liberation Mono" w:hAnsi="Courier New" w:cs="Courier New"/>
-          <w:color w:val="auto"/>
-        </w:rPr>
-        <w:t>camZ</w:t>
-      </w:r>
-      <w:proofErr w:type="spellEnd"/>
-      <w:r>
-        <w:rPr>
-          <w:rFonts w:ascii="Courier New" w:eastAsia="Liberation Mono" w:hAnsi="Courier New" w:cs="Courier New"/>
-          <w:color w:val="auto"/>
-        </w:rPr>
-        <w:t xml:space="preserve"> = raio * cos(beta) * cos(</w:t>
-      </w:r>
-      <w:proofErr w:type="spellStart"/>
-      <w:r>
-        <w:rPr>
-          <w:rFonts w:ascii="Courier New" w:eastAsia="Liberation Mono" w:hAnsi="Courier New" w:cs="Courier New"/>
-          <w:color w:val="auto"/>
-        </w:rPr>
-        <w:t>alpha</w:t>
-      </w:r>
-      <w:proofErr w:type="spellEnd"/>
-      <w:r>
-        <w:rPr>
-          <w:rFonts w:ascii="Courier New" w:eastAsia="Liberation Mono" w:hAnsi="Courier New" w:cs="Courier New"/>
-          <w:color w:val="auto"/>
-        </w:rPr>
-        <w:t>);</w:t>
-      </w:r>
-    </w:p>
-    <w:p>
-      <w:pPr>
-        <w:rPr>
-          <w:rFonts w:ascii="Courier New" w:eastAsia="Liberation Mono" w:hAnsi="Courier New" w:cs="Courier New"/>
-          <w:color w:val="auto"/>
-        </w:rPr>
-      </w:pPr>
-      <w:r>
-        <w:rPr>
-          <w:rFonts w:ascii="Courier New" w:eastAsia="Liberation Mono" w:hAnsi="Courier New" w:cs="Courier New"/>
-          <w:color w:val="auto"/>
-        </w:rPr>
-        <w:t xml:space="preserve">    </w:t>
-      </w:r>
-      <w:proofErr w:type="spellStart"/>
-      <w:r>
-        <w:rPr>
-          <w:rFonts w:ascii="Courier New" w:eastAsia="Liberation Mono" w:hAnsi="Courier New" w:cs="Courier New"/>
-          <w:color w:val="auto"/>
-        </w:rPr>
-        <w:t>posicao</w:t>
-      </w:r>
-      <w:proofErr w:type="spellEnd"/>
-      <w:r>
-        <w:rPr>
-          <w:rFonts w:ascii="Courier New" w:eastAsia="Liberation Mono" w:hAnsi="Courier New" w:cs="Courier New"/>
-          <w:color w:val="auto"/>
-        </w:rPr>
-        <w:t>-&gt;</w:t>
-      </w:r>
-      <w:proofErr w:type="spellStart"/>
-      <w:r>
-        <w:rPr>
-          <w:rFonts w:ascii="Courier New" w:eastAsia="Liberation Mono" w:hAnsi="Courier New" w:cs="Courier New"/>
-          <w:color w:val="auto"/>
-        </w:rPr>
-        <w:t>setX</w:t>
-      </w:r>
-      <w:proofErr w:type="spellEnd"/>
-      <w:r>
-        <w:rPr>
-          <w:rFonts w:ascii="Courier New" w:eastAsia="Liberation Mono" w:hAnsi="Courier New" w:cs="Courier New"/>
-          <w:color w:val="auto"/>
-        </w:rPr>
-        <w:t>(</w:t>
-      </w:r>
-      <w:proofErr w:type="spellStart"/>
-      <w:r>
-        <w:rPr>
-          <w:rFonts w:ascii="Courier New" w:eastAsia="Liberation Mono" w:hAnsi="Courier New" w:cs="Courier New"/>
-          <w:color w:val="auto"/>
-        </w:rPr>
-        <w:t>camX</w:t>
-      </w:r>
-      <w:proofErr w:type="spellEnd"/>
-      <w:r>
-        <w:rPr>
-          <w:rFonts w:ascii="Courier New" w:eastAsia="Liberation Mono" w:hAnsi="Courier New" w:cs="Courier New"/>
-          <w:color w:val="auto"/>
-        </w:rPr>
-        <w:t>);</w:t>
-      </w:r>
-    </w:p>
-    <w:p>
-      <w:pPr>
-        <w:rPr>
-          <w:rFonts w:ascii="Courier New" w:eastAsia="Liberation Mono" w:hAnsi="Courier New" w:cs="Courier New"/>
-          <w:color w:val="auto"/>
-        </w:rPr>
-      </w:pPr>
-      <w:r>
-        <w:rPr>
-          <w:rFonts w:ascii="Courier New" w:eastAsia="Liberation Mono" w:hAnsi="Courier New" w:cs="Courier New"/>
-          <w:color w:val="auto"/>
-        </w:rPr>
-        <w:t xml:space="preserve">    </w:t>
-      </w:r>
-      <w:proofErr w:type="spellStart"/>
-      <w:r>
-        <w:rPr>
-          <w:rFonts w:ascii="Courier New" w:eastAsia="Liberation Mono" w:hAnsi="Courier New" w:cs="Courier New"/>
-          <w:color w:val="auto"/>
-        </w:rPr>
-        <w:t>posicao</w:t>
-      </w:r>
-      <w:proofErr w:type="spellEnd"/>
-      <w:r>
-        <w:rPr>
-          <w:rFonts w:ascii="Courier New" w:eastAsia="Liberation Mono" w:hAnsi="Courier New" w:cs="Courier New"/>
-          <w:color w:val="auto"/>
-        </w:rPr>
-        <w:t>-&gt;</w:t>
-      </w:r>
-      <w:proofErr w:type="spellStart"/>
-      <w:r>
-        <w:rPr>
-          <w:rFonts w:ascii="Courier New" w:eastAsia="Liberation Mono" w:hAnsi="Courier New" w:cs="Courier New"/>
-          <w:color w:val="auto"/>
-        </w:rPr>
-        <w:t>setY</w:t>
-      </w:r>
-      <w:proofErr w:type="spellEnd"/>
-      <w:r>
-        <w:rPr>
-          <w:rFonts w:ascii="Courier New" w:eastAsia="Liberation Mono" w:hAnsi="Courier New" w:cs="Courier New"/>
-          <w:color w:val="auto"/>
-        </w:rPr>
-        <w:t>(</w:t>
-      </w:r>
-      <w:proofErr w:type="spellStart"/>
-      <w:r>
-        <w:rPr>
-          <w:rFonts w:ascii="Courier New" w:eastAsia="Liberation Mono" w:hAnsi="Courier New" w:cs="Courier New"/>
-          <w:color w:val="auto"/>
-        </w:rPr>
-        <w:t>camY</w:t>
-      </w:r>
-      <w:proofErr w:type="spellEnd"/>
-      <w:r>
-        <w:rPr>
-          <w:rFonts w:ascii="Courier New" w:eastAsia="Liberation Mono" w:hAnsi="Courier New" w:cs="Courier New"/>
-          <w:color w:val="auto"/>
-        </w:rPr>
-        <w:t>);</w:t>
-      </w:r>
-    </w:p>
-    <w:p>
-      <w:pPr>
-        <w:rPr>
-          <w:rFonts w:ascii="Courier New" w:eastAsia="Liberation Mono" w:hAnsi="Courier New" w:cs="Courier New"/>
-          <w:color w:val="auto"/>
-        </w:rPr>
-      </w:pPr>
-      <w:r>
-        <w:rPr>
-          <w:rFonts w:ascii="Courier New" w:eastAsia="Liberation Mono" w:hAnsi="Courier New" w:cs="Courier New"/>
-          <w:color w:val="auto"/>
-        </w:rPr>
-        <w:t xml:space="preserve">    </w:t>
-      </w:r>
-      <w:proofErr w:type="spellStart"/>
-      <w:r>
-        <w:rPr>
-          <w:rFonts w:ascii="Courier New" w:eastAsia="Liberation Mono" w:hAnsi="Courier New" w:cs="Courier New"/>
-          <w:color w:val="auto"/>
-        </w:rPr>
-        <w:t>posicao</w:t>
-      </w:r>
-      <w:proofErr w:type="spellEnd"/>
-      <w:r>
-        <w:rPr>
-          <w:rFonts w:ascii="Courier New" w:eastAsia="Liberation Mono" w:hAnsi="Courier New" w:cs="Courier New"/>
-          <w:color w:val="auto"/>
-        </w:rPr>
-        <w:t>-&gt;</w:t>
-      </w:r>
-      <w:proofErr w:type="spellStart"/>
-      <w:r>
-        <w:rPr>
-          <w:rFonts w:ascii="Courier New" w:eastAsia="Liberation Mono" w:hAnsi="Courier New" w:cs="Courier New"/>
-          <w:color w:val="auto"/>
-        </w:rPr>
-        <w:t>setZ</w:t>
-      </w:r>
-      <w:proofErr w:type="spellEnd"/>
-      <w:r>
-        <w:rPr>
-          <w:rFonts w:ascii="Courier New" w:eastAsia="Liberation Mono" w:hAnsi="Courier New" w:cs="Courier New"/>
-          <w:color w:val="auto"/>
-        </w:rPr>
-        <w:t>(</w:t>
-      </w:r>
-      <w:proofErr w:type="spellStart"/>
-      <w:r>
-        <w:rPr>
-          <w:rFonts w:ascii="Courier New" w:eastAsia="Liberation Mono" w:hAnsi="Courier New" w:cs="Courier New"/>
-          <w:color w:val="auto"/>
-        </w:rPr>
-        <w:t>camZ</w:t>
-      </w:r>
-      <w:proofErr w:type="spellEnd"/>
-      <w:r>
-        <w:rPr>
-          <w:rFonts w:ascii="Courier New" w:eastAsia="Liberation Mono" w:hAnsi="Courier New" w:cs="Courier New"/>
-          <w:color w:val="auto"/>
-        </w:rPr>
-        <w:t>);</w:t>
-      </w:r>
-    </w:p>
-    <w:p>
-      <w:pPr>
-        <w:rPr>
-          <w:rFonts w:ascii="Courier New" w:eastAsia="Liberation Mono" w:hAnsi="Courier New" w:cs="Courier New"/>
-          <w:color w:val="auto"/>
-        </w:rPr>
-      </w:pPr>
-      <w:r>
-        <w:rPr>
-          <w:rFonts w:ascii="Courier New" w:eastAsia="Liberation Mono" w:hAnsi="Courier New" w:cs="Courier New"/>
-          <w:color w:val="auto"/>
-        </w:rPr>
-        <w:t xml:space="preserve">    </w:t>
-      </w:r>
-      <w:proofErr w:type="spellStart"/>
-      <w:r>
-        <w:rPr>
-          <w:rFonts w:ascii="Courier New" w:eastAsia="Liberation Mono" w:hAnsi="Courier New" w:cs="Courier New"/>
-          <w:color w:val="auto"/>
-        </w:rPr>
-        <w:t>return</w:t>
-      </w:r>
-      <w:proofErr w:type="spellEnd"/>
-      <w:r>
-        <w:rPr>
-          <w:rFonts w:ascii="Courier New" w:eastAsia="Liberation Mono" w:hAnsi="Courier New" w:cs="Courier New"/>
-          <w:color w:val="auto"/>
-        </w:rPr>
-        <w:t xml:space="preserve"> </w:t>
-      </w:r>
-      <w:proofErr w:type="spellStart"/>
-      <w:r>
-        <w:rPr>
-          <w:rFonts w:ascii="Courier New" w:eastAsia="Liberation Mono" w:hAnsi="Courier New" w:cs="Courier New"/>
-          <w:color w:val="auto"/>
-        </w:rPr>
-        <w:t>posicao</w:t>
-      </w:r>
-      <w:proofErr w:type="spellEnd"/>
-      <w:r>
-        <w:rPr>
-          <w:rFonts w:ascii="Courier New" w:eastAsia="Liberation Mono" w:hAnsi="Courier New" w:cs="Courier New"/>
-          <w:color w:val="auto"/>
-        </w:rPr>
-        <w:t>;</w:t>
-      </w:r>
-    </w:p>
-    <w:p>
-      <w:pPr>
-        <w:rPr>
-          <w:rFonts w:ascii="Courier New" w:eastAsia="Liberation Mono" w:hAnsi="Courier New" w:cs="Courier New"/>
-          <w:color w:val="auto"/>
-        </w:rPr>
-      </w:pPr>
-      <w:r>
-        <w:rPr>
-          <w:rFonts w:ascii="Courier New" w:eastAsia="Liberation Mono" w:hAnsi="Courier New" w:cs="Courier New"/>
-          <w:color w:val="auto"/>
-        </w:rPr>
-        <w:t xml:space="preserve">    </w:t>
-      </w:r>
-    </w:p>
-    <w:p>
-      <w:pPr>
-        <w:rPr>
-          <w:rFonts w:ascii="Courier New" w:eastAsia="Liberation Mono" w:hAnsi="Courier New" w:cs="Courier New"/>
-          <w:color w:val="auto"/>
-        </w:rPr>
-      </w:pPr>
-      <w:r>
-        <w:rPr>
-          <w:rFonts w:ascii="Courier New" w:eastAsia="Liberation Mono" w:hAnsi="Courier New" w:cs="Courier New"/>
-          <w:color w:val="auto"/>
-        </w:rPr>
-        <w:t>}</w:t>
-      </w:r>
-    </w:p>
+        <w:t>).</w:t>
+      </w:r>
+    </w:p>
+    <w:p/>
     <w:p>
       <w:pPr>
         <w:sectPr>
@@ -1255,13 +364,49 @@
         <w:rPr>
           <w:color w:val="000000"/>
         </w:rPr>
-        <w:t xml:space="preserve">Este método é constantemente chamado na render </w:t>
+        <w:t xml:space="preserve">O método </w:t>
       </w:r>
       <w:proofErr w:type="spellStart"/>
-      <w:r>
-        <w:rPr>
+      <w:proofErr w:type="gramStart"/>
+      <w:r>
+        <w:rPr>
+          <w:i/>
           <w:color w:val="000000"/>
         </w:rPr>
+        <w:t>getPosicao</w:t>
+      </w:r>
+      <w:proofErr w:type="spellEnd"/>
+      <w:r>
+        <w:rPr>
+          <w:i/>
+          <w:color w:val="000000"/>
+        </w:rPr>
+        <w:t xml:space="preserve"> </w:t>
+      </w:r>
+      <w:r>
+        <w:rPr>
+          <w:color w:val="000000"/>
+        </w:rPr>
+        <w:t xml:space="preserve"> </w:t>
+      </w:r>
+      <w:r>
+        <w:rPr>
+          <w:color w:val="000000"/>
+        </w:rPr>
+        <w:t>é</w:t>
+      </w:r>
+      <w:proofErr w:type="gramEnd"/>
+      <w:r>
+        <w:rPr>
+          <w:color w:val="000000"/>
+        </w:rPr>
+        <w:t xml:space="preserve"> constantemente chamado na render </w:t>
+      </w:r>
+      <w:proofErr w:type="spellStart"/>
+      <w:r>
+        <w:rPr>
+          <w:color w:val="000000"/>
+        </w:rPr>
         <w:t>scene</w:t>
       </w:r>
       <w:proofErr w:type="spellEnd"/>
@@ -1285,72 +430,35 @@
         </w:rPr>
         <w:t xml:space="preserve"> e devolve a posição atual da </w:t>
       </w:r>
-      <w:proofErr w:type="spellStart"/>
       <w:r>
         <w:rPr>
           <w:color w:val="000000"/>
         </w:rPr>
-        <w:t>c</w:t>
+        <w:t>camara</w:t>
       </w:r>
       <w:r>
         <w:rPr>
           <w:color w:val="000000"/>
         </w:rPr>
-        <w:t>â</w:t>
+        <w:t xml:space="preserve"> após todas as alterações feitas, ou seja, com as teclas/rato estamos constantemente</w:t>
       </w:r>
       <w:r>
         <w:rPr>
           <w:color w:val="000000"/>
         </w:rPr>
-        <w:t>mera</w:t>
-      </w:r>
-      <w:proofErr w:type="spellEnd"/>
+        <w:t xml:space="preserve"> a alterar os parâmetros da cama</w:t>
+      </w:r>
       <w:r>
         <w:rPr>
           <w:color w:val="000000"/>
         </w:rPr>
-        <w:t xml:space="preserve"> após todas as alterações feitas, ou seja, com as teclas/rato estamos constantemente a alterar os parâmetros da </w:t>
-      </w:r>
-      <w:proofErr w:type="spellStart"/>
+        <w:t xml:space="preserve">ra e consequentemente a sua posição no entanto essa posição só é realmente atualizada quando a imagem é impressa ( só aqui é que é importante </w:t>
+      </w:r>
       <w:r>
         <w:rPr>
           <w:color w:val="000000"/>
         </w:rPr>
-        <w:t>camera</w:t>
-      </w:r>
-      <w:proofErr w:type="spellEnd"/>
-      <w:r>
-        <w:rPr>
-          <w:color w:val="000000"/>
-        </w:rPr>
-        <w:t xml:space="preserve"> e consequentemente a sua posição no entanto essa posição só é realmente atualizada quando a imagem é impressa </w:t>
-      </w:r>
-      <w:proofErr w:type="gramStart"/>
-      <w:r>
-        <w:rPr>
-          <w:color w:val="000000"/>
-        </w:rPr>
-        <w:t>( só</w:t>
-      </w:r>
-      <w:proofErr w:type="gramEnd"/>
-      <w:r>
-        <w:rPr>
-          <w:color w:val="000000"/>
-        </w:rPr>
-        <w:t xml:space="preserve"> aqui é que é importante -&gt; </w:t>
-      </w:r>
-      <w:r>
-        <w:rPr>
-          <w:color w:val="000000"/>
-          <w:highlight w:val="cyan"/>
-        </w:rPr>
-        <w:t>este “entre parêntesis” vai ser para por?</w:t>
-      </w:r>
-      <w:r>
-        <w:rPr>
-          <w:color w:val="000000"/>
-        </w:rPr>
-        <w:t>).</w:t>
+        <w:t xml:space="preserve"> verificar a posição atual da camara).</w:t>
       </w:r>
     </w:p>
     <w:p>

</xml_diff>